<commit_message>
doc Objetivo esp e geral
documentação dos assuntos objetivo geral e especificos inseridos
</commit_message>
<xml_diff>
--- a/Documentação/Documentação separada/OBJETIVO GERAL.docx
+++ b/Documentação/Documentação separada/OBJETIVO GERAL.docx
@@ -1,6 +1,6 @@
 
 <file path=word/document.xml><?xml version="1.0" encoding="utf-8"?>
-<w:document xmlns:wpc="http://schemas.microsoft.com/office/word/2010/wordprocessingCanvas" xmlns:cx="http://schemas.microsoft.com/office/drawing/2014/chartex" xmlns:cx1="http://schemas.microsoft.com/office/drawing/2015/9/8/chartex" xmlns:cx2="http://schemas.microsoft.com/office/drawing/2015/10/21/chartex" xmlns:cx3="http://schemas.microsoft.com/office/drawing/2016/5/9/chartex" xmlns:cx4="http://schemas.microsoft.com/office/drawing/2016/5/10/chartex" xmlns:cx5="http://schemas.microsoft.com/office/drawing/2016/5/11/chartex" xmlns:cx6="http://schemas.microsoft.com/office/drawing/2016/5/12/chartex" xmlns:cx7="http://schemas.microsoft.com/office/drawing/2016/5/13/chartex" xmlns:cx8="http://schemas.microsoft.com/office/drawing/2016/5/14/chartex" xmlns:mc="http://schemas.openxmlformats.org/markup-compatibility/2006" xmlns:aink="http://schemas.microsoft.com/office/drawing/2016/ink" xmlns:am3d="http://schemas.microsoft.com/office/drawing/2017/model3d" xmlns:o="urn:schemas-microsoft-com:office:office" xmlns:oel="http://schemas.microsoft.com/office/2019/extlst" xmlns:r="http://schemas.openxmlformats.org/officeDocument/2006/relationships" xmlns:m="http://schemas.openxmlformats.org/officeDocument/2006/math" xmlns:v="urn:schemas-microsoft-com:vml" xmlns:wp14="http://schemas.microsoft.com/office/word/2010/wordprocessingDrawing" xmlns:wp="http://schemas.openxmlformats.org/drawingml/2006/wordprocessingDrawing" xmlns:w10="urn:schemas-microsoft-com:office:word" xmlns:w="http://schemas.openxmlformats.org/wordprocessingml/2006/main" xmlns:w14="http://schemas.microsoft.com/office/word/2010/wordml" xmlns:w15="http://schemas.microsoft.com/office/word/2012/wordml" xmlns:w16cex="http://schemas.microsoft.com/office/word/2018/wordml/cex" xmlns:w16cid="http://schemas.microsoft.com/office/word/2016/wordml/cid" xmlns:w16="http://schemas.microsoft.com/office/word/2018/wordml" xmlns:w16du="http://schemas.microsoft.com/office/word/2023/wordml/word16du" xmlns:w16sdtdh="http://schemas.microsoft.com/office/word/2020/wordml/sdtdatahash" xmlns:w16se="http://schemas.microsoft.com/office/word/2015/wordml/symex" xmlns:wpg="http://schemas.microsoft.com/office/word/2010/wordprocessingGroup" xmlns:wpi="http://schemas.microsoft.com/office/word/2010/wordprocessingInk" xmlns:wne="http://schemas.microsoft.com/office/word/2006/wordml" xmlns:wps="http://schemas.microsoft.com/office/word/2010/wordprocessingShape" mc:Ignorable="w14 w15 w16se w16cid w16 w16cex w16sdtdh w16du wp14">
+<w:document xmlns:wpc="http://schemas.microsoft.com/office/word/2010/wordprocessingCanvas" xmlns:cx="http://schemas.microsoft.com/office/drawing/2014/chartex" xmlns:cx1="http://schemas.microsoft.com/office/drawing/2015/9/8/chartex" xmlns:cx2="http://schemas.microsoft.com/office/drawing/2015/10/21/chartex" xmlns:cx3="http://schemas.microsoft.com/office/drawing/2016/5/9/chartex" xmlns:cx4="http://schemas.microsoft.com/office/drawing/2016/5/10/chartex" xmlns:cx5="http://schemas.microsoft.com/office/drawing/2016/5/11/chartex" xmlns:cx6="http://schemas.microsoft.com/office/drawing/2016/5/12/chartex" xmlns:cx7="http://schemas.microsoft.com/office/drawing/2016/5/13/chartex" xmlns:cx8="http://schemas.microsoft.com/office/drawing/2016/5/14/chartex" xmlns:mc="http://schemas.openxmlformats.org/markup-compatibility/2006" xmlns:aink="http://schemas.microsoft.com/office/drawing/2016/ink" xmlns:am3d="http://schemas.microsoft.com/office/drawing/2017/model3d" xmlns:o="urn:schemas-microsoft-com:office:office" xmlns:oel="http://schemas.microsoft.com/office/2019/extlst" xmlns:r="http://schemas.openxmlformats.org/officeDocument/2006/relationships" xmlns:m="http://schemas.openxmlformats.org/officeDocument/2006/math" xmlns:v="urn:schemas-microsoft-com:vml" xmlns:wp14="http://schemas.microsoft.com/office/word/2010/wordprocessingDrawing" xmlns:wp="http://schemas.openxmlformats.org/drawingml/2006/wordprocessingDrawing" xmlns:w10="urn:schemas-microsoft-com:office:word" xmlns:w="http://schemas.openxmlformats.org/wordprocessingml/2006/main" xmlns:w14="http://schemas.microsoft.com/office/word/2010/wordml" xmlns:w15="http://schemas.microsoft.com/office/word/2012/wordml" xmlns:w16cex="http://schemas.microsoft.com/office/word/2018/wordml/cex" xmlns:w16cid="http://schemas.microsoft.com/office/word/2016/wordml/cid" xmlns:w16="http://schemas.microsoft.com/office/word/2018/wordml" xmlns:w16sdtdh="http://schemas.microsoft.com/office/word/2020/wordml/sdtdatahash" xmlns:w16se="http://schemas.microsoft.com/office/word/2015/wordml/symex" xmlns:wpg="http://schemas.microsoft.com/office/word/2010/wordprocessingGroup" xmlns:wpi="http://schemas.microsoft.com/office/word/2010/wordprocessingInk" xmlns:wne="http://schemas.microsoft.com/office/word/2006/wordml" xmlns:wps="http://schemas.microsoft.com/office/word/2010/wordprocessingShape" mc:Ignorable="w14 w15 w16se w16cid w16 w16cex w16sdtdh wp14">
   <w:body>
     <w:p>
       <w:r>
@@ -13,10 +13,81 @@
         <w:br/>
       </w:r>
       <w:r>
-        <w:br/>
-      </w:r>
-      <w:r>
-        <w:t>Realizar o levantamento e análise de requisitos para a criação de um sistema de suporte técnico inteligente, que utilize Inteligência Artificial para triagem inicial, categorização automática de chamados e sugestão de soluções, visando otimizar o tempo de resposta e reduzir a sobrecarga da equipe de TI. A LGPD deve ser aplicada a todos os dados pessoais tratados no sistema. O desenvolvimento ocorrerá no próximo semestre (PIM IV).</w:t>
+        <w:t>Objetivo Geral</w:t>
+      </w:r>
+    </w:p>
+    <w:p>
+      <w:r>
+        <w:t xml:space="preserve">Desenvolver um sistema de gerenciamento de chamados, denominado </w:t>
+      </w:r>
+      <w:proofErr w:type="spellStart"/>
+      <w:r>
+        <w:t>UpDesk</w:t>
+      </w:r>
+      <w:proofErr w:type="spellEnd"/>
+      <w:r>
+        <w:t xml:space="preserve">, com integração de inteligência artificial, a fim de otimizar o processo de triagem, atendimento e resolução de demandas técnicas, promovendo maior agilidade, organização e eficiência no suporte ao usuário. </w:t>
+      </w:r>
+    </w:p>
+    <w:p>
+      <w:r>
+        <w:t xml:space="preserve"> Objetivos Específicos</w:t>
+      </w:r>
+    </w:p>
+    <w:p>
+      <w:r>
+        <w:t>Levantar e documentar os requisitos funcionais e não funcionais do sistema com base em um cenário real.</w:t>
+      </w:r>
+    </w:p>
+    <w:p>
+      <w:r>
+        <w:t>Modelar o sistema utilizando diagramas UML (casos de uso, classes, sequência e implantação), aplicando boas práticas de engenharia de software.</w:t>
+      </w:r>
+    </w:p>
+    <w:p>
+      <w:r>
+        <w:t>Implementar o sistema utilizando tecnologias adequadas, garantindo segurança, escalabilidade e controle de acesso.</w:t>
+      </w:r>
+    </w:p>
+    <w:p>
+      <w:r>
+        <w:t>Integrar um módulo de inteligência artificial para sugerir soluções automaticamente durante a abertura de chamados.</w:t>
+      </w:r>
+    </w:p>
+    <w:p>
+      <w:r>
+        <w:t xml:space="preserve">Criar um protótipo visual no </w:t>
+      </w:r>
+      <w:proofErr w:type="spellStart"/>
+      <w:r>
+        <w:t>Figma</w:t>
+      </w:r>
+      <w:proofErr w:type="spellEnd"/>
+      <w:r>
+        <w:t xml:space="preserve"> para validação da interface com os usuários.</w:t>
+      </w:r>
+    </w:p>
+    <w:p>
+      <w:r>
+        <w:t>Aplicar princípios da Lei Geral de Proteção de Dados (LGPD) para assegurar a privacidade e segurança das informações dos usuários.</w:t>
+      </w:r>
+    </w:p>
+    <w:p>
+      <w:r>
+        <w:t xml:space="preserve">Desenvolver e aplicar roteiros de teste e scripts de dados para validar o funcionamento do sistema em ambiente de </w:t>
+      </w:r>
+      <w:proofErr w:type="spellStart"/>
+      <w:proofErr w:type="gramStart"/>
+      <w:r>
+        <w:t>homologação.</w:t>
+      </w:r>
+      <w:r>
+        <w:t>IV</w:t>
+      </w:r>
+      <w:proofErr w:type="spellEnd"/>
+      <w:proofErr w:type="gramEnd"/>
+      <w:r>
+        <w:t>).</w:t>
       </w:r>
     </w:p>
     <w:sectPr>
@@ -29,8 +100,129 @@
 </w:document>
 </file>
 
+<file path=word/numbering.xml><?xml version="1.0" encoding="utf-8"?>
+<w:numbering xmlns:wpc="http://schemas.microsoft.com/office/word/2010/wordprocessingCanvas" xmlns:cx="http://schemas.microsoft.com/office/drawing/2014/chartex" xmlns:cx1="http://schemas.microsoft.com/office/drawing/2015/9/8/chartex" xmlns:cx2="http://schemas.microsoft.com/office/drawing/2015/10/21/chartex" xmlns:cx3="http://schemas.microsoft.com/office/drawing/2016/5/9/chartex" xmlns:cx4="http://schemas.microsoft.com/office/drawing/2016/5/10/chartex" xmlns:cx5="http://schemas.microsoft.com/office/drawing/2016/5/11/chartex" xmlns:cx6="http://schemas.microsoft.com/office/drawing/2016/5/12/chartex" xmlns:cx7="http://schemas.microsoft.com/office/drawing/2016/5/13/chartex" xmlns:cx8="http://schemas.microsoft.com/office/drawing/2016/5/14/chartex" xmlns:mc="http://schemas.openxmlformats.org/markup-compatibility/2006" xmlns:aink="http://schemas.microsoft.com/office/drawing/2016/ink" xmlns:am3d="http://schemas.microsoft.com/office/drawing/2017/model3d" xmlns:o="urn:schemas-microsoft-com:office:office" xmlns:oel="http://schemas.microsoft.com/office/2019/extlst" xmlns:r="http://schemas.openxmlformats.org/officeDocument/2006/relationships" xmlns:m="http://schemas.openxmlformats.org/officeDocument/2006/math" xmlns:v="urn:schemas-microsoft-com:vml" xmlns:wp14="http://schemas.microsoft.com/office/word/2010/wordprocessingDrawing" xmlns:wp="http://schemas.openxmlformats.org/drawingml/2006/wordprocessingDrawing" xmlns:w10="urn:schemas-microsoft-com:office:word" xmlns:w="http://schemas.openxmlformats.org/wordprocessingml/2006/main" xmlns:w14="http://schemas.microsoft.com/office/word/2010/wordml" xmlns:w15="http://schemas.microsoft.com/office/word/2012/wordml" xmlns:w16cex="http://schemas.microsoft.com/office/word/2018/wordml/cex" xmlns:w16cid="http://schemas.microsoft.com/office/word/2016/wordml/cid" xmlns:w16="http://schemas.microsoft.com/office/word/2018/wordml" xmlns:w16sdtdh="http://schemas.microsoft.com/office/word/2020/wordml/sdtdatahash" xmlns:w16se="http://schemas.microsoft.com/office/word/2015/wordml/symex" xmlns:wpg="http://schemas.microsoft.com/office/word/2010/wordprocessingGroup" xmlns:wpi="http://schemas.microsoft.com/office/word/2010/wordprocessingInk" xmlns:wne="http://schemas.microsoft.com/office/word/2006/wordml" xmlns:wps="http://schemas.microsoft.com/office/word/2010/wordprocessingShape" mc:Ignorable="w14 w15 w16se w16cid w16 w16cex w16sdtdh wp14">
+  <w:abstractNum w:abstractNumId="0" w15:restartNumberingAfterBreak="0">
+    <w:nsid w:val="521244AC"/>
+    <w:multiLevelType w:val="multilevel"/>
+    <w:tmpl w:val="77C2ADD4"/>
+    <w:lvl w:ilvl="0">
+      <w:start w:val="1"/>
+      <w:numFmt w:val="decimal"/>
+      <w:lvlText w:val="%1."/>
+      <w:lvlJc w:val="left"/>
+      <w:pPr>
+        <w:tabs>
+          <w:tab w:val="num" w:pos="720"/>
+        </w:tabs>
+        <w:ind w:left="720" w:hanging="360"/>
+      </w:pPr>
+    </w:lvl>
+    <w:lvl w:ilvl="1" w:tentative="1">
+      <w:start w:val="1"/>
+      <w:numFmt w:val="decimal"/>
+      <w:lvlText w:val="%2."/>
+      <w:lvlJc w:val="left"/>
+      <w:pPr>
+        <w:tabs>
+          <w:tab w:val="num" w:pos="1440"/>
+        </w:tabs>
+        <w:ind w:left="1440" w:hanging="360"/>
+      </w:pPr>
+    </w:lvl>
+    <w:lvl w:ilvl="2" w:tentative="1">
+      <w:start w:val="1"/>
+      <w:numFmt w:val="decimal"/>
+      <w:lvlText w:val="%3."/>
+      <w:lvlJc w:val="left"/>
+      <w:pPr>
+        <w:tabs>
+          <w:tab w:val="num" w:pos="2160"/>
+        </w:tabs>
+        <w:ind w:left="2160" w:hanging="360"/>
+      </w:pPr>
+    </w:lvl>
+    <w:lvl w:ilvl="3" w:tentative="1">
+      <w:start w:val="1"/>
+      <w:numFmt w:val="decimal"/>
+      <w:lvlText w:val="%4."/>
+      <w:lvlJc w:val="left"/>
+      <w:pPr>
+        <w:tabs>
+          <w:tab w:val="num" w:pos="2880"/>
+        </w:tabs>
+        <w:ind w:left="2880" w:hanging="360"/>
+      </w:pPr>
+    </w:lvl>
+    <w:lvl w:ilvl="4" w:tentative="1">
+      <w:start w:val="1"/>
+      <w:numFmt w:val="decimal"/>
+      <w:lvlText w:val="%5."/>
+      <w:lvlJc w:val="left"/>
+      <w:pPr>
+        <w:tabs>
+          <w:tab w:val="num" w:pos="3600"/>
+        </w:tabs>
+        <w:ind w:left="3600" w:hanging="360"/>
+      </w:pPr>
+    </w:lvl>
+    <w:lvl w:ilvl="5" w:tentative="1">
+      <w:start w:val="1"/>
+      <w:numFmt w:val="decimal"/>
+      <w:lvlText w:val="%6."/>
+      <w:lvlJc w:val="left"/>
+      <w:pPr>
+        <w:tabs>
+          <w:tab w:val="num" w:pos="4320"/>
+        </w:tabs>
+        <w:ind w:left="4320" w:hanging="360"/>
+      </w:pPr>
+    </w:lvl>
+    <w:lvl w:ilvl="6" w:tentative="1">
+      <w:start w:val="1"/>
+      <w:numFmt w:val="decimal"/>
+      <w:lvlText w:val="%7."/>
+      <w:lvlJc w:val="left"/>
+      <w:pPr>
+        <w:tabs>
+          <w:tab w:val="num" w:pos="5040"/>
+        </w:tabs>
+        <w:ind w:left="5040" w:hanging="360"/>
+      </w:pPr>
+    </w:lvl>
+    <w:lvl w:ilvl="7" w:tentative="1">
+      <w:start w:val="1"/>
+      <w:numFmt w:val="decimal"/>
+      <w:lvlText w:val="%8."/>
+      <w:lvlJc w:val="left"/>
+      <w:pPr>
+        <w:tabs>
+          <w:tab w:val="num" w:pos="5760"/>
+        </w:tabs>
+        <w:ind w:left="5760" w:hanging="360"/>
+      </w:pPr>
+    </w:lvl>
+    <w:lvl w:ilvl="8" w:tentative="1">
+      <w:start w:val="1"/>
+      <w:numFmt w:val="decimal"/>
+      <w:lvlText w:val="%9."/>
+      <w:lvlJc w:val="left"/>
+      <w:pPr>
+        <w:tabs>
+          <w:tab w:val="num" w:pos="6480"/>
+        </w:tabs>
+        <w:ind w:left="6480" w:hanging="360"/>
+      </w:pPr>
+    </w:lvl>
+  </w:abstractNum>
+  <w:num w:numId="1" w16cid:durableId="141847651">
+    <w:abstractNumId w:val="0"/>
+  </w:num>
+</w:numbering>
+</file>
+
 <file path=word/styles.xml><?xml version="1.0" encoding="utf-8"?>
-<w:styles xmlns:mc="http://schemas.openxmlformats.org/markup-compatibility/2006" xmlns:r="http://schemas.openxmlformats.org/officeDocument/2006/relationships" xmlns:w="http://schemas.openxmlformats.org/wordprocessingml/2006/main" xmlns:w14="http://schemas.microsoft.com/office/word/2010/wordml" xmlns:w15="http://schemas.microsoft.com/office/word/2012/wordml" xmlns:w16cex="http://schemas.microsoft.com/office/word/2018/wordml/cex" xmlns:w16cid="http://schemas.microsoft.com/office/word/2016/wordml/cid" xmlns:w16="http://schemas.microsoft.com/office/word/2018/wordml" xmlns:w16du="http://schemas.microsoft.com/office/word/2023/wordml/word16du" xmlns:w16sdtdh="http://schemas.microsoft.com/office/word/2020/wordml/sdtdatahash" xmlns:w16se="http://schemas.microsoft.com/office/word/2015/wordml/symex" mc:Ignorable="w14 w15 w16se w16cid w16 w16cex w16sdtdh w16du">
+<w:styles xmlns:mc="http://schemas.openxmlformats.org/markup-compatibility/2006" xmlns:r="http://schemas.openxmlformats.org/officeDocument/2006/relationships" xmlns:w="http://schemas.openxmlformats.org/wordprocessingml/2006/main" xmlns:w14="http://schemas.microsoft.com/office/word/2010/wordml" xmlns:w15="http://schemas.microsoft.com/office/word/2012/wordml" xmlns:w16cex="http://schemas.microsoft.com/office/word/2018/wordml/cex" xmlns:w16cid="http://schemas.microsoft.com/office/word/2016/wordml/cid" xmlns:w16="http://schemas.microsoft.com/office/word/2018/wordml" xmlns:w16sdtdh="http://schemas.microsoft.com/office/word/2020/wordml/sdtdatahash" xmlns:w16se="http://schemas.microsoft.com/office/word/2015/wordml/symex" mc:Ignorable="w14 w15 w16se w16cid w16 w16cex w16sdtdh">
   <w:docDefaults>
     <w:rPrDefault>
       <w:rPr>

</xml_diff>